<commit_message>
iletisim@istepay.com email address change, kvkk added, terms updated, css update for terms list elements, privacy placeholder text added, contact form updated
</commit_message>
<xml_diff>
--- a/oneri-ve-itiraz-formu.docx
+++ b/oneri-ve-itiraz-formu.docx
@@ -8,24 +8,28 @@
       </w:pPr>
       <w:r>
         <w:rPr>
+          <w:rStyle w:val="None A"/>
           <w:rtl w:val="0"/>
         </w:rPr>
         <w:t>Ö</w:t>
       </w:r>
       <w:r>
         <w:rPr>
+          <w:rStyle w:val="None A"/>
           <w:rtl w:val="0"/>
         </w:rPr>
         <w:t xml:space="preserve">neri ve </w:t>
       </w:r>
       <w:r>
         <w:rPr>
+          <w:rStyle w:val="None A"/>
           <w:rtl w:val="0"/>
         </w:rPr>
         <w:t>İ</w:t>
       </w:r>
       <w:r>
         <w:rPr>
+          <w:rStyle w:val="None A"/>
           <w:rtl w:val="0"/>
         </w:rPr>
         <w:t>tiraz Formu</w:t>
@@ -37,6 +41,7 @@
       </w:pPr>
       <w:r>
         <w:rPr>
+          <w:rStyle w:val="None A"/>
           <w:rtl w:val="0"/>
         </w:rPr>
         <w:t>G</w:t>
@@ -50,12 +55,14 @@
       </w:r>
       <w:r>
         <w:rPr>
+          <w:rStyle w:val="None A"/>
           <w:rtl w:val="0"/>
         </w:rPr>
         <w:t>r</w:t>
       </w:r>
       <w:r>
         <w:rPr>
+          <w:rStyle w:val="None A"/>
           <w:rtl w:val="0"/>
         </w:rPr>
         <w:t xml:space="preserve">üş </w:t>
@@ -76,12 +83,14 @@
       </w:r>
       <w:r>
         <w:rPr>
+          <w:rStyle w:val="None A"/>
           <w:rtl w:val="0"/>
         </w:rPr>
         <w:t>nerileriniz bizim i</w:t>
       </w:r>
       <w:r>
         <w:rPr>
+          <w:rStyle w:val="None A"/>
           <w:rtl w:val="0"/>
         </w:rPr>
         <w:t>ç</w:t>
@@ -95,18 +104,21 @@
       </w:r>
       <w:r>
         <w:rPr>
+          <w:rStyle w:val="None A"/>
           <w:rtl w:val="0"/>
         </w:rPr>
         <w:t>ğ</w:t>
       </w:r>
       <w:r>
         <w:rPr>
+          <w:rStyle w:val="None A"/>
           <w:rtl w:val="0"/>
         </w:rPr>
         <w:t>erlidir. L</w:t>
       </w:r>
       <w:r>
         <w:rPr>
+          <w:rStyle w:val="None A"/>
           <w:rtl w:val="0"/>
         </w:rPr>
         <w:t>ü</w:t>
@@ -127,48 +139,56 @@
       </w:r>
       <w:r>
         <w:rPr>
+          <w:rStyle w:val="None A"/>
           <w:rtl w:val="0"/>
         </w:rPr>
         <w:t>neriniz veya itirazlar</w:t>
       </w:r>
       <w:r>
         <w:rPr>
+          <w:rStyle w:val="None A"/>
           <w:rtl w:val="0"/>
         </w:rPr>
         <w:t>ı</w:t>
       </w:r>
       <w:r>
         <w:rPr>
+          <w:rStyle w:val="None A"/>
           <w:rtl w:val="0"/>
         </w:rPr>
         <w:t>n</w:t>
       </w:r>
       <w:r>
         <w:rPr>
+          <w:rStyle w:val="None A"/>
           <w:rtl w:val="0"/>
         </w:rPr>
         <w:t>ı</w:t>
       </w:r>
       <w:r>
         <w:rPr>
+          <w:rStyle w:val="None A"/>
           <w:rtl w:val="0"/>
         </w:rPr>
         <w:t>z</w:t>
       </w:r>
       <w:r>
         <w:rPr>
+          <w:rStyle w:val="None A"/>
           <w:rtl w:val="0"/>
         </w:rPr>
         <w:t xml:space="preserve">ı </w:t>
       </w:r>
       <w:r>
         <w:rPr>
+          <w:rStyle w:val="None A"/>
           <w:rtl w:val="0"/>
         </w:rPr>
         <w:t>bu forma yaz</w:t>
       </w:r>
       <w:r>
         <w:rPr>
+          <w:rStyle w:val="None A"/>
           <w:rtl w:val="0"/>
         </w:rPr>
         <w:t>ı</w:t>
@@ -190,7 +210,7 @@
         <w:rPr>
           <w:rStyle w:val="Hyperlink.0"/>
         </w:rPr>
-        <w:instrText xml:space="preserve"> HYPERLINK "mailto:info@istepay.com"</w:instrText>
+        <w:instrText xml:space="preserve"> HYPERLINK "mailto:iletisim@istepay.com"</w:instrText>
       </w:r>
       <w:r>
         <w:rPr>
@@ -202,8 +222,9 @@
         <w:rPr>
           <w:rStyle w:val="Hyperlink.0"/>
           <w:rtl w:val="0"/>
-        </w:rPr>
-        <w:t>info@istepay.com</w:t>
+          <w:lang w:val="en-US"/>
+        </w:rPr>
+        <w:t>iletisim@istepay.com</w:t>
       </w:r>
       <w:r>
         <w:rPr/>
@@ -211,78 +232,78 @@
       </w:r>
       <w:r>
         <w:rPr>
+          <w:rStyle w:val="None A"/>
+          <w:rtl w:val="0"/>
+        </w:rPr>
+        <w:t xml:space="preserve"> e-posta adresine g</w:t>
+      </w:r>
+      <w:r>
+        <w:rPr>
           <w:rStyle w:val="None"/>
           <w:rtl w:val="0"/>
-        </w:rPr>
-        <w:t xml:space="preserve"> e-posta adresine g</w:t>
-      </w:r>
-      <w:r>
-        <w:rPr>
-          <w:rStyle w:val="None"/>
-          <w:rtl w:val="0"/>
           <w:lang w:val="sv-SE"/>
         </w:rPr>
         <w:t>ö</w:t>
       </w:r>
       <w:r>
         <w:rPr>
-          <w:rStyle w:val="None"/>
-          <w:rtl w:val="0"/>
-        </w:rPr>
-        <w:t>nderin. Sonras</w:t>
-      </w:r>
-      <w:r>
-        <w:rPr>
-          <w:rStyle w:val="None"/>
+          <w:rStyle w:val="None A"/>
+          <w:rtl w:val="0"/>
+        </w:rPr>
+        <w:t>nderiniz. Sonras</w:t>
+      </w:r>
+      <w:r>
+        <w:rPr>
+          <w:rStyle w:val="None A"/>
           <w:rtl w:val="0"/>
         </w:rPr>
         <w:t>ı</w:t>
       </w:r>
       <w:r>
         <w:rPr>
-          <w:rStyle w:val="None"/>
+          <w:rStyle w:val="None A"/>
           <w:rtl w:val="0"/>
         </w:rPr>
         <w:t>nda m</w:t>
       </w:r>
       <w:r>
         <w:rPr>
-          <w:rStyle w:val="None"/>
+          <w:rStyle w:val="None A"/>
           <w:rtl w:val="0"/>
         </w:rPr>
         <w:t>üş</w:t>
       </w:r>
       <w:r>
         <w:rPr>
-          <w:rStyle w:val="None"/>
+          <w:rStyle w:val="None A"/>
           <w:rtl w:val="0"/>
         </w:rPr>
         <w:t>teri temsilcimiz sizinle ileti</w:t>
       </w:r>
       <w:r>
         <w:rPr>
-          <w:rStyle w:val="None"/>
+          <w:rStyle w:val="None A"/>
           <w:rtl w:val="0"/>
         </w:rPr>
         <w:t>ş</w:t>
       </w:r>
       <w:r>
         <w:rPr>
-          <w:rStyle w:val="None"/>
+          <w:rStyle w:val="None A"/>
           <w:rtl w:val="0"/>
         </w:rPr>
         <w:t>ime ge</w:t>
       </w:r>
       <w:r>
         <w:rPr>
-          <w:rStyle w:val="None"/>
+          <w:rStyle w:val="None A"/>
           <w:rtl w:val="0"/>
         </w:rPr>
         <w:t>ç</w:t>
       </w:r>
       <w:r>
         <w:rPr>
-          <w:rStyle w:val="None"/>
+          <w:rStyle w:val="None A"/>
           <w:rtl w:val="0"/>
         </w:rPr>
         <w:t>ecektir.</w:t>
@@ -292,7 +313,7 @@
       <w:tblPr>
         <w:tblW w:w="9514" w:type="dxa"/>
         <w:jc w:val="left"/>
-        <w:tblInd w:w="216" w:type="dxa"/>
+        <w:tblInd w:w="432" w:type="dxa"/>
         <w:tblBorders>
           <w:top w:val="single" w:color="ffffff" w:sz="8" w:space="0" w:shadow="0" w:frame="0"/>
           <w:left w:val="single" w:color="ffffff" w:sz="8" w:space="0" w:shadow="0" w:frame="0"/>
@@ -313,7 +334,7 @@
           <w:shd w:val="clear" w:color="auto" w:fill="cadfff"/>
         </w:tblPrEx>
         <w:trPr>
-          <w:trHeight w:val="304" w:hRule="atLeast"/>
+          <w:trHeight w:val="324" w:hRule="atLeast"/>
         </w:trPr>
         <w:tc>
           <w:tcPr>
@@ -357,7 +378,7 @@
         </w:tc>
         <w:tc>
           <w:tcPr>
-            <w:tcW w:type="dxa" w:w="4757"/>
+            <w:tcW w:type="dxa" w:w="4758"/>
             <w:tcBorders>
               <w:top w:val="single" w:color="929292" w:sz="4" w:space="0" w:shadow="0" w:frame="0"/>
               <w:left w:val="single" w:color="89847f" w:sz="8" w:space="0" w:shadow="0" w:frame="0"/>
@@ -381,7 +402,7 @@
           <w:shd w:val="clear" w:color="auto" w:fill="cadfff"/>
         </w:tblPrEx>
         <w:trPr>
-          <w:trHeight w:val="724" w:hRule="atLeast"/>
+          <w:trHeight w:val="744" w:hRule="atLeast"/>
         </w:trPr>
         <w:tc>
           <w:tcPr>
@@ -514,7 +535,7 @@
         </w:tc>
         <w:tc>
           <w:tcPr>
-            <w:tcW w:type="dxa" w:w="4757"/>
+            <w:tcW w:type="dxa" w:w="4758"/>
             <w:tcBorders>
               <w:top w:val="single" w:color="929292" w:sz="4" w:space="0" w:shadow="0" w:frame="0"/>
               <w:left w:val="single" w:color="89847f" w:sz="8" w:space="0" w:shadow="0" w:frame="0"/>
@@ -538,7 +559,7 @@
           <w:shd w:val="clear" w:color="auto" w:fill="cadfff"/>
         </w:tblPrEx>
         <w:trPr>
-          <w:trHeight w:val="304" w:hRule="atLeast"/>
+          <w:trHeight w:val="324" w:hRule="atLeast"/>
         </w:trPr>
         <w:tc>
           <w:tcPr>
@@ -606,7 +627,7 @@
         </w:tc>
         <w:tc>
           <w:tcPr>
-            <w:tcW w:type="dxa" w:w="4757"/>
+            <w:tcW w:type="dxa" w:w="4758"/>
             <w:tcBorders>
               <w:top w:val="single" w:color="929292" w:sz="4" w:space="0" w:shadow="0" w:frame="0"/>
               <w:left w:val="single" w:color="89847f" w:sz="8" w:space="0" w:shadow="0" w:frame="0"/>
@@ -630,7 +651,7 @@
           <w:shd w:val="clear" w:color="auto" w:fill="cadfff"/>
         </w:tblPrEx>
         <w:trPr>
-          <w:trHeight w:val="304" w:hRule="atLeast"/>
+          <w:trHeight w:val="324" w:hRule="atLeast"/>
         </w:trPr>
         <w:tc>
           <w:tcPr>
@@ -666,7 +687,7 @@
         </w:tc>
         <w:tc>
           <w:tcPr>
-            <w:tcW w:type="dxa" w:w="4757"/>
+            <w:tcW w:type="dxa" w:w="4758"/>
             <w:tcBorders>
               <w:top w:val="single" w:color="929292" w:sz="4" w:space="0" w:shadow="0" w:frame="0"/>
               <w:left w:val="single" w:color="89847f" w:sz="8" w:space="0" w:shadow="0" w:frame="0"/>
@@ -690,7 +711,7 @@
           <w:shd w:val="clear" w:color="auto" w:fill="cadfff"/>
         </w:tblPrEx>
         <w:trPr>
-          <w:trHeight w:val="300" w:hRule="atLeast"/>
+          <w:trHeight w:val="320" w:hRule="atLeast"/>
         </w:trPr>
         <w:tc>
           <w:tcPr>
@@ -806,7 +827,7 @@
         </w:tc>
         <w:tc>
           <w:tcPr>
-            <w:tcW w:type="dxa" w:w="4757"/>
+            <w:tcW w:type="dxa" w:w="4758"/>
             <w:tcBorders>
               <w:top w:val="single" w:color="929292" w:sz="4" w:space="0" w:shadow="0" w:frame="0"/>
               <w:left w:val="single" w:color="89847f" w:sz="8" w:space="0" w:shadow="0" w:frame="0"/>
@@ -830,7 +851,7 @@
           <w:shd w:val="clear" w:color="auto" w:fill="cadfff"/>
         </w:tblPrEx>
         <w:trPr>
-          <w:trHeight w:val="1016" w:hRule="atLeast"/>
+          <w:trHeight w:val="1036" w:hRule="atLeast"/>
         </w:trPr>
         <w:tc>
           <w:tcPr>
@@ -930,7 +951,7 @@
         </w:tc>
         <w:tc>
           <w:tcPr>
-            <w:tcW w:type="dxa" w:w="4757"/>
+            <w:tcW w:type="dxa" w:w="4758"/>
             <w:tcBorders>
               <w:top w:val="single" w:color="929292" w:sz="4" w:space="0" w:shadow="0" w:frame="0"/>
               <w:left w:val="single" w:color="89847f" w:sz="8" w:space="0" w:shadow="0" w:frame="0"/>
@@ -954,7 +975,7 @@
           <w:shd w:val="clear" w:color="auto" w:fill="cadfff"/>
         </w:tblPrEx>
         <w:trPr>
-          <w:trHeight w:val="5229" w:hRule="atLeast"/>
+          <w:trHeight w:val="5249" w:hRule="atLeast"/>
         </w:trPr>
         <w:tc>
           <w:tcPr>
@@ -1006,7 +1027,7 @@
         </w:tc>
         <w:tc>
           <w:tcPr>
-            <w:tcW w:type="dxa" w:w="4757"/>
+            <w:tcW w:type="dxa" w:w="4758"/>
             <w:tcBorders>
               <w:top w:val="single" w:color="929292" w:sz="4" w:space="0" w:shadow="0" w:frame="0"/>
               <w:left w:val="single" w:color="89847f" w:sz="8" w:space="0" w:shadow="0" w:frame="0"/>
@@ -1030,7 +1051,7 @@
           <w:shd w:val="clear" w:color="auto" w:fill="cadfff"/>
         </w:tblPrEx>
         <w:trPr>
-          <w:trHeight w:val="1018" w:hRule="atLeast"/>
+          <w:trHeight w:val="1038" w:hRule="atLeast"/>
         </w:trPr>
         <w:tc>
           <w:tcPr>
@@ -1229,7 +1250,7 @@
         </w:tc>
         <w:tc>
           <w:tcPr>
-            <w:tcW w:type="dxa" w:w="4757"/>
+            <w:tcW w:type="dxa" w:w="4758"/>
             <w:tcBorders>
               <w:top w:val="single" w:color="929292" w:sz="4" w:space="0" w:shadow="0" w:frame="0"/>
               <w:left w:val="single" w:color="89847f" w:sz="8" w:space="0" w:shadow="0" w:frame="0"/>
@@ -1253,7 +1274,7 @@
       <w:pPr>
         <w:pStyle w:val="Body A"/>
         <w:widowControl w:val="0"/>
-        <w:ind w:left="108" w:hanging="108"/>
+        <w:ind w:left="324" w:hanging="324"/>
       </w:pPr>
     </w:p>
     <w:p>
@@ -1262,157 +1283,145 @@
       </w:pPr>
       <w:r>
         <w:rPr>
+          <w:rStyle w:val="None A"/>
+          <w:rtl w:val="0"/>
+        </w:rPr>
+        <w:t>Formda yer alan ki</w:t>
+      </w:r>
+      <w:r>
+        <w:rPr>
+          <w:rStyle w:val="None A"/>
+          <w:rtl w:val="0"/>
+        </w:rPr>
+        <w:t>ş</w:t>
+      </w:r>
+      <w:r>
+        <w:rPr>
+          <w:rStyle w:val="None A"/>
+          <w:rtl w:val="0"/>
+        </w:rPr>
+        <w:t xml:space="preserve">isel bilgileriniz </w:t>
+      </w:r>
+      <w:r>
+        <w:rPr>
+          <w:rStyle w:val="None A"/>
+          <w:rtl w:val="0"/>
+        </w:rPr>
+        <w:t>İş</w:t>
+      </w:r>
+      <w:r>
+        <w:rPr>
+          <w:rStyle w:val="None A"/>
+          <w:rtl w:val="0"/>
+        </w:rPr>
+        <w:t>te Pay KVKK Politikas</w:t>
+      </w:r>
+      <w:r>
+        <w:rPr>
+          <w:rStyle w:val="None A"/>
+          <w:rtl w:val="0"/>
+        </w:rPr>
+        <w:t xml:space="preserve">ı </w:t>
+      </w:r>
+      <w:r>
+        <w:rPr>
+          <w:rStyle w:val="None A"/>
+          <w:rtl w:val="0"/>
+        </w:rPr>
+        <w:t>kapsam</w:t>
+      </w:r>
+      <w:r>
+        <w:rPr>
+          <w:rStyle w:val="None A"/>
+          <w:rtl w:val="0"/>
+        </w:rPr>
+        <w:t>ı</w:t>
+      </w:r>
+      <w:r>
+        <w:rPr>
+          <w:rStyle w:val="None A"/>
+          <w:rtl w:val="0"/>
+        </w:rPr>
+        <w:t>nda korunacak ve saklanacakt</w:t>
+      </w:r>
+      <w:r>
+        <w:rPr>
+          <w:rStyle w:val="None A"/>
+          <w:rtl w:val="0"/>
+        </w:rPr>
+        <w:t>ı</w:t>
+      </w:r>
+      <w:r>
+        <w:rPr>
+          <w:rStyle w:val="None A"/>
+          <w:rtl w:val="0"/>
+        </w:rPr>
+        <w:t>r. Formu taraf</w:t>
+      </w:r>
+      <w:r>
+        <w:rPr>
+          <w:rStyle w:val="None A"/>
+          <w:rtl w:val="0"/>
+        </w:rPr>
+        <w:t>ı</w:t>
+      </w:r>
+      <w:r>
+        <w:rPr>
+          <w:rStyle w:val="None A"/>
+          <w:rtl w:val="0"/>
+        </w:rPr>
+        <w:t>m</w:t>
+      </w:r>
+      <w:r>
+        <w:rPr>
+          <w:rStyle w:val="None A"/>
+          <w:rtl w:val="0"/>
+        </w:rPr>
+        <w:t>ı</w:t>
+      </w:r>
+      <w:r>
+        <w:rPr>
+          <w:rStyle w:val="None A"/>
+          <w:rtl w:val="0"/>
+        </w:rPr>
+        <w:t>za g</w:t>
+      </w:r>
+      <w:r>
+        <w:rPr>
           <w:rStyle w:val="None"/>
           <w:rtl w:val="0"/>
-        </w:rPr>
-        <w:t xml:space="preserve"> </w:t>
-      </w:r>
-    </w:p>
-    <w:p>
-      <w:pPr>
-        <w:pStyle w:val="Body A"/>
-      </w:pPr>
-      <w:r>
-        <w:rPr>
-          <w:rStyle w:val="None"/>
-          <w:rtl w:val="0"/>
-        </w:rPr>
-        <w:t>Formda yer alan ki</w:t>
-      </w:r>
-      <w:r>
-        <w:rPr>
-          <w:rStyle w:val="None"/>
-          <w:rtl w:val="0"/>
-        </w:rPr>
-        <w:t>ş</w:t>
-      </w:r>
-      <w:r>
-        <w:rPr>
-          <w:rStyle w:val="None"/>
-          <w:rtl w:val="0"/>
-        </w:rPr>
-        <w:t xml:space="preserve">isel bilgileriniz </w:t>
-      </w:r>
-      <w:r>
-        <w:rPr>
-          <w:rStyle w:val="None"/>
-          <w:rtl w:val="0"/>
-        </w:rPr>
-        <w:t>İş</w:t>
-      </w:r>
-      <w:r>
-        <w:rPr>
-          <w:rStyle w:val="None"/>
-          <w:rtl w:val="0"/>
-        </w:rPr>
-        <w:t>te Pay KVKK Politikas</w:t>
-      </w:r>
-      <w:r>
-        <w:rPr>
-          <w:rStyle w:val="None"/>
-          <w:rtl w:val="0"/>
-        </w:rPr>
-        <w:t xml:space="preserve">ı </w:t>
-      </w:r>
-      <w:r>
-        <w:rPr>
-          <w:rStyle w:val="None"/>
-          <w:rtl w:val="0"/>
-        </w:rPr>
-        <w:t>kapsam</w:t>
-      </w:r>
-      <w:r>
-        <w:rPr>
-          <w:rStyle w:val="None"/>
-          <w:rtl w:val="0"/>
-        </w:rPr>
-        <w:t>ı</w:t>
-      </w:r>
-      <w:r>
-        <w:rPr>
-          <w:rStyle w:val="None"/>
-          <w:rtl w:val="0"/>
-        </w:rPr>
-        <w:t>nda korunacak ve saklanacakt</w:t>
-      </w:r>
-      <w:r>
-        <w:rPr>
-          <w:rStyle w:val="None"/>
-          <w:rtl w:val="0"/>
-        </w:rPr>
-        <w:t>ı</w:t>
-      </w:r>
-      <w:r>
-        <w:rPr>
-          <w:rStyle w:val="None"/>
-          <w:rtl w:val="0"/>
-        </w:rPr>
-        <w:t>r. Formu taraf</w:t>
-      </w:r>
-      <w:r>
-        <w:rPr>
-          <w:rStyle w:val="None"/>
-          <w:rtl w:val="0"/>
-        </w:rPr>
-        <w:t>ı</w:t>
-      </w:r>
-      <w:r>
-        <w:rPr>
-          <w:rStyle w:val="None"/>
-          <w:rtl w:val="0"/>
-        </w:rPr>
-        <w:t>m</w:t>
-      </w:r>
-      <w:r>
-        <w:rPr>
-          <w:rStyle w:val="None"/>
-          <w:rtl w:val="0"/>
-        </w:rPr>
-        <w:t>ı</w:t>
-      </w:r>
-      <w:r>
-        <w:rPr>
-          <w:rStyle w:val="None"/>
-          <w:rtl w:val="0"/>
-        </w:rPr>
-        <w:t>za g</w:t>
-      </w:r>
-      <w:r>
-        <w:rPr>
-          <w:rStyle w:val="None"/>
-          <w:rtl w:val="0"/>
           <w:lang w:val="sv-SE"/>
         </w:rPr>
         <w:t>ö</w:t>
       </w:r>
       <w:r>
         <w:rPr>
-          <w:rStyle w:val="None"/>
+          <w:rStyle w:val="None A"/>
           <w:rtl w:val="0"/>
         </w:rPr>
         <w:t xml:space="preserve">ndermeniz halinde </w:t>
       </w:r>
       <w:r>
         <w:rPr>
-          <w:rStyle w:val="Hyperlink.0"/>
+          <w:rStyle w:val="Hyperlink.1"/>
         </w:rPr>
         <w:fldChar w:fldCharType="begin" w:fldLock="0"/>
       </w:r>
       <w:r>
         <w:rPr>
-          <w:rStyle w:val="Hyperlink.0"/>
+          <w:rStyle w:val="Hyperlink.1"/>
         </w:rPr>
         <w:instrText xml:space="preserve"> HYPERLINK "http://www.istepay.com"</w:instrText>
       </w:r>
       <w:r>
         <w:rPr>
-          <w:rStyle w:val="Hyperlink.0"/>
+          <w:rStyle w:val="Hyperlink.1"/>
         </w:rPr>
         <w:fldChar w:fldCharType="separate" w:fldLock="0"/>
       </w:r>
       <w:r>
         <w:rPr>
-          <w:rStyle w:val="Hyperlink.0"/>
+          <w:rStyle w:val="Hyperlink.1"/>
           <w:rtl w:val="0"/>
         </w:rPr>
         <w:t>www.istepay.com</w:t>
@@ -1423,148 +1432,272 @@
       </w:r>
       <w:r>
         <w:rPr>
+          <w:rStyle w:val="None A"/>
+          <w:rtl w:val="0"/>
+        </w:rPr>
+        <w:t xml:space="preserve"> web sitemizde yer alan g</w:t>
+      </w:r>
+      <w:r>
+        <w:rPr>
+          <w:rStyle w:val="None A"/>
+          <w:rtl w:val="0"/>
+        </w:rPr>
+        <w:t>ü</w:t>
+      </w:r>
+      <w:r>
+        <w:rPr>
           <w:rStyle w:val="None"/>
           <w:rtl w:val="0"/>
-        </w:rPr>
-        <w:t xml:space="preserve"> web sitemizde yer alan g</w:t>
+          <w:lang w:val="es-ES_tradnl"/>
+        </w:rPr>
+        <w:t xml:space="preserve">ncel </w:t>
+      </w:r>
+      <w:r>
+        <w:rPr>
+          <w:rStyle w:val="None A"/>
+          <w:rtl w:val="0"/>
+        </w:rPr>
+        <w:t>İŞ</w:t>
       </w:r>
       <w:r>
         <w:rPr>
           <w:rStyle w:val="None"/>
           <w:rtl w:val="0"/>
-        </w:rPr>
-        <w:t>ü</w:t>
+          <w:lang w:val="en-US"/>
+        </w:rPr>
+        <w:t xml:space="preserve">TE PAY </w:t>
+      </w:r>
+      <w:r>
+        <w:rPr>
+          <w:rStyle w:val="None A"/>
+          <w:rtl w:val="0"/>
+        </w:rPr>
+        <w:t>Ö</w:t>
+      </w:r>
+      <w:r>
+        <w:rPr>
+          <w:rStyle w:val="None A"/>
+          <w:rtl w:val="0"/>
+        </w:rPr>
+        <w:t>DEME KURULU</w:t>
+      </w:r>
+      <w:r>
+        <w:rPr>
+          <w:rStyle w:val="None A"/>
+          <w:rtl w:val="0"/>
+        </w:rPr>
+        <w:t>Ş</w:t>
+      </w:r>
+      <w:r>
+        <w:rPr>
+          <w:rStyle w:val="None A"/>
+          <w:rtl w:val="0"/>
+        </w:rPr>
+        <w:t>U A.</w:t>
+      </w:r>
+      <w:r>
+        <w:rPr>
+          <w:rStyle w:val="None A"/>
+          <w:rtl w:val="0"/>
+        </w:rPr>
+        <w:t>Ş</w:t>
+      </w:r>
+      <w:r>
+        <w:rPr>
+          <w:rStyle w:val="None A"/>
+          <w:rtl w:val="0"/>
+        </w:rPr>
+        <w:t>. SANAL POS H</w:t>
+      </w:r>
+      <w:r>
+        <w:rPr>
+          <w:rStyle w:val="None A"/>
+          <w:rtl w:val="0"/>
+        </w:rPr>
+        <w:t>İ</w:t>
       </w:r>
       <w:r>
         <w:rPr>
           <w:rStyle w:val="None"/>
           <w:rtl w:val="0"/>
-          <w:lang w:val="es-ES_tradnl"/>
-        </w:rPr>
-        <w:t>ncel Ki</w:t>
+          <w:lang w:val="de-DE"/>
+        </w:rPr>
+        <w:t>ZMET</w:t>
+      </w:r>
+      <w:r>
+        <w:rPr>
+          <w:rStyle w:val="None A"/>
+          <w:rtl w:val="0"/>
+        </w:rPr>
+        <w:t>İ Ö</w:t>
       </w:r>
       <w:r>
         <w:rPr>
           <w:rStyle w:val="None"/>
           <w:rtl w:val="0"/>
-        </w:rPr>
-        <w:t>ş</w:t>
+          <w:lang w:val="de-DE"/>
+        </w:rPr>
+        <w:t>NER</w:t>
+      </w:r>
+      <w:r>
+        <w:rPr>
+          <w:rStyle w:val="None A"/>
+          <w:rtl w:val="0"/>
+        </w:rPr>
+        <w:t xml:space="preserve">İ </w:t>
+      </w:r>
+      <w:r>
+        <w:rPr>
+          <w:rStyle w:val="None A"/>
+          <w:rtl w:val="0"/>
+        </w:rPr>
+        <w:t xml:space="preserve">VE </w:t>
+      </w:r>
+      <w:r>
+        <w:rPr>
+          <w:rStyle w:val="None A"/>
+          <w:rtl w:val="0"/>
+        </w:rPr>
+        <w:t>İ</w:t>
+      </w:r>
+      <w:r>
+        <w:rPr>
+          <w:rStyle w:val="None A"/>
+          <w:rtl w:val="0"/>
+        </w:rPr>
+        <w:t>T</w:t>
+      </w:r>
+      <w:r>
+        <w:rPr>
+          <w:rStyle w:val="None A"/>
+          <w:rtl w:val="0"/>
+        </w:rPr>
+        <w:t>İ</w:t>
       </w:r>
       <w:r>
         <w:rPr>
           <w:rStyle w:val="None"/>
           <w:rtl w:val="0"/>
-        </w:rPr>
-        <w:t>isel Verilerin Korunmas</w:t>
+          <w:lang w:val="de-DE"/>
+        </w:rPr>
+        <w:t xml:space="preserve">RAZ FORMU </w:t>
+      </w:r>
+      <w:r>
+        <w:rPr>
+          <w:rStyle w:val="None A"/>
+          <w:rtl w:val="0"/>
+        </w:rPr>
+        <w:t>İÇİ</w:t>
+      </w:r>
+      <w:r>
+        <w:rPr>
+          <w:rStyle w:val="None A"/>
+          <w:rtl w:val="0"/>
+        </w:rPr>
+        <w:t>N KVK AYDINLATMA METN</w:t>
+      </w:r>
+      <w:r>
+        <w:rPr>
+          <w:rStyle w:val="None A"/>
+          <w:rtl w:val="0"/>
+        </w:rPr>
+        <w:t>İ</w:t>
       </w:r>
       <w:r>
         <w:rPr>
           <w:rStyle w:val="None"/>
-          <w:rtl w:val="0"/>
-        </w:rPr>
-        <w:t>ı İ</w:t>
-      </w:r>
-      <w:r>
-        <w:rPr>
-          <w:rStyle w:val="None"/>
-          <w:rtl w:val="0"/>
-        </w:rPr>
-        <w:t>zin Metni</w:t>
-      </w:r>
-      <w:r>
-        <w:rPr>
-          <w:rStyle w:val="None"/>
+          <w:rFonts w:ascii="Arial Unicode MS" w:hAnsi="Arial Unicode MS" w:hint="default"/>
           <w:rtl w:val="1"/>
         </w:rPr>
         <w:t>’</w:t>
       </w:r>
       <w:r>
         <w:rPr>
-          <w:rStyle w:val="None"/>
+          <w:rStyle w:val="None A"/>
           <w:rtl w:val="0"/>
         </w:rPr>
         <w:t>ni okumu</w:t>
       </w:r>
       <w:r>
         <w:rPr>
-          <w:rStyle w:val="None"/>
+          <w:rStyle w:val="None A"/>
           <w:rtl w:val="0"/>
         </w:rPr>
         <w:t xml:space="preserve">ş </w:t>
       </w:r>
       <w:r>
         <w:rPr>
-          <w:rStyle w:val="None"/>
+          <w:rStyle w:val="None A"/>
           <w:rtl w:val="0"/>
         </w:rPr>
         <w:t>ve kabul etmi</w:t>
       </w:r>
       <w:r>
         <w:rPr>
-          <w:rStyle w:val="None"/>
+          <w:rStyle w:val="None A"/>
           <w:rtl w:val="0"/>
         </w:rPr>
         <w:t xml:space="preserve">ş </w:t>
       </w:r>
       <w:r>
         <w:rPr>
-          <w:rStyle w:val="None"/>
+          <w:rStyle w:val="None A"/>
           <w:rtl w:val="0"/>
         </w:rPr>
         <w:t>say</w:t>
       </w:r>
       <w:r>
         <w:rPr>
-          <w:rStyle w:val="None"/>
+          <w:rStyle w:val="None A"/>
           <w:rtl w:val="0"/>
         </w:rPr>
         <w:t>ı</w:t>
       </w:r>
       <w:r>
         <w:rPr>
-          <w:rStyle w:val="None"/>
+          <w:rStyle w:val="None A"/>
           <w:rtl w:val="0"/>
         </w:rPr>
         <w:t>l</w:t>
       </w:r>
       <w:r>
         <w:rPr>
-          <w:rStyle w:val="None"/>
+          <w:rStyle w:val="None A"/>
           <w:rtl w:val="0"/>
         </w:rPr>
         <w:t>ı</w:t>
       </w:r>
       <w:r>
         <w:rPr>
-          <w:rStyle w:val="None"/>
+          <w:rStyle w:val="None A"/>
           <w:rtl w:val="0"/>
         </w:rPr>
         <w:t>rs</w:t>
       </w:r>
       <w:r>
         <w:rPr>
-          <w:rStyle w:val="None"/>
+          <w:rStyle w:val="None A"/>
           <w:rtl w:val="0"/>
         </w:rPr>
         <w:t>ı</w:t>
       </w:r>
       <w:r>
         <w:rPr>
-          <w:rStyle w:val="None"/>
+          <w:rStyle w:val="None A"/>
           <w:rtl w:val="0"/>
         </w:rPr>
         <w:t>n</w:t>
       </w:r>
       <w:r>
         <w:rPr>
-          <w:rStyle w:val="None"/>
+          <w:rStyle w:val="None A"/>
           <w:rtl w:val="0"/>
         </w:rPr>
         <w:t>ı</w:t>
       </w:r>
       <w:r>
         <w:rPr>
-          <w:rStyle w:val="None"/>
+          <w:rStyle w:val="None A"/>
           <w:rtl w:val="0"/>
         </w:rPr>
         <w:t>z.</w:t>
@@ -1605,6 +1738,7 @@
     </w:pPr>
     <w:r>
       <w:rPr>
+        <w:rStyle w:val="None A"/>
         <w:rtl w:val="0"/>
       </w:rPr>
       <w:t>İş</w:t>
@@ -1618,36 +1752,42 @@
     </w:r>
     <w:r>
       <w:rPr>
+        <w:rStyle w:val="None A"/>
         <w:rtl w:val="0"/>
       </w:rPr>
       <w:t>Ö</w:t>
     </w:r>
     <w:r>
       <w:rPr>
+        <w:rStyle w:val="None A"/>
         <w:rtl w:val="0"/>
       </w:rPr>
       <w:t>deme Kurulu</w:t>
     </w:r>
     <w:r>
       <w:rPr>
+        <w:rStyle w:val="None A"/>
         <w:rtl w:val="0"/>
       </w:rPr>
       <w:t>ş</w:t>
     </w:r>
     <w:r>
       <w:rPr>
+        <w:rStyle w:val="None A"/>
         <w:rtl w:val="0"/>
       </w:rPr>
       <w:t>u A.</w:t>
     </w:r>
     <w:r>
       <w:rPr>
+        <w:rStyle w:val="None A"/>
         <w:rtl w:val="0"/>
       </w:rPr>
       <w:t>Ş</w:t>
     </w:r>
     <w:r>
       <w:rPr>
+        <w:rStyle w:val="None A"/>
         <w:rtl w:val="0"/>
       </w:rPr>
       <w:t>.</w:t>
@@ -1813,6 +1953,9 @@
       </w14:textFill>
     </w:rPr>
   </w:style>
+  <w:style w:type="character" w:styleId="None A">
+    <w:name w:val="None A"/>
+  </w:style>
   <w:style w:type="paragraph" w:styleId="Title">
     <w:name w:val="Title"/>
     <w:next w:val="Body A"/>
@@ -1916,6 +2059,7 @@
     <w:next w:val="Hyperlink.0"/>
     <w:rPr>
       <w:u w:val="single"/>
+      <w:lang w:val="en-US"/>
     </w:rPr>
   </w:style>
   <w:style w:type="paragraph" w:styleId="Table Style 4">
@@ -1963,6 +2107,14 @@
           <w14:srgbClr w14:val="000000"/>
         </w14:solidFill>
       </w14:textFill>
+    </w:rPr>
+  </w:style>
+  <w:style w:type="character" w:styleId="Hyperlink.1">
+    <w:name w:val="Hyperlink.1"/>
+    <w:basedOn w:val="None"/>
+    <w:next w:val="Hyperlink.1"/>
+    <w:rPr>
+      <w:u w:val="single"/>
     </w:rPr>
   </w:style>
 </w:styles>

</xml_diff>